<commit_message>
Update Pandas Homework - Heroes of Pymoli.docx
</commit_message>
<xml_diff>
--- a/Pandas Homework - Heroes of Pymoli.docx
+++ b/Pandas Homework - Heroes of Pymoli.docx
@@ -2537,43 +2537,44 @@
     <w:charset w:val="00"/>
     <w:family w:val="swiss"/>
     <w:pitch w:val="variable"/>
-    <w:sig w:usb0="E4002EFF" w:usb1="C000247B" w:usb2="00000009" w:usb3="00000000" w:csb0="000001FF" w:csb1="00000000"/>
+    <w:sig w:usb0="E0002EFF" w:usb1="C000247B" w:usb2="00000009" w:usb3="00000000" w:csb0="000001FF" w:csb1="00000000"/>
   </w:font>
   <w:font w:name="DengXian">
     <w:altName w:val="等线"/>
     <w:panose1 w:val="02010600030101010101"/>
     <w:charset w:val="86"/>
-    <w:family w:val="auto"/>
-    <w:pitch w:val="variable"/>
-    <w:sig w:usb0="A00002BF" w:usb1="38CF7CFA" w:usb2="00000016" w:usb3="00000000" w:csb0="0004000F" w:csb1="00000000"/>
+    <w:family w:val="modern"/>
+    <w:pitch w:val="fixed"/>
+    <w:sig w:usb0="00000001" w:usb1="080E0000" w:usb2="00000010" w:usb3="00000000" w:csb0="00040000" w:csb1="00000000"/>
   </w:font>
   <w:font w:name="Cordia New">
     <w:panose1 w:val="020B0304020202020204"/>
     <w:charset w:val="DE"/>
-    <w:family w:val="swiss"/>
+    <w:family w:val="roman"/>
     <w:pitch w:val="variable"/>
-    <w:sig w:usb0="81000003" w:usb1="00000000" w:usb2="00000000" w:usb3="00000000" w:csb0="00010001" w:csb1="00000000"/>
+    <w:sig w:usb0="01000001" w:usb1="00000000" w:usb2="00000000" w:usb3="00000000" w:csb0="00010000" w:csb1="00000000"/>
   </w:font>
   <w:font w:name="DengXian Light">
     <w:altName w:val="等线 Light"/>
+    <w:panose1 w:val="00000000000000000000"/>
     <w:charset w:val="86"/>
-    <w:family w:val="auto"/>
-    <w:pitch w:val="variable"/>
-    <w:sig w:usb0="A00002BF" w:usb1="38CF7CFA" w:usb2="00000016" w:usb3="00000000" w:csb0="0004000F" w:csb1="00000000"/>
+    <w:family w:val="roman"/>
+    <w:notTrueType/>
+    <w:pitch w:val="default"/>
   </w:font>
   <w:font w:name="Calibri Light">
     <w:panose1 w:val="020F0302020204030204"/>
     <w:charset w:val="00"/>
     <w:family w:val="swiss"/>
     <w:pitch w:val="variable"/>
-    <w:sig w:usb0="E4002EFF" w:usb1="C000247B" w:usb2="00000009" w:usb3="00000000" w:csb0="000001FF" w:csb1="00000000"/>
+    <w:sig w:usb0="E0002AFF" w:usb1="C000247B" w:usb2="00000009" w:usb3="00000000" w:csb0="000001FF" w:csb1="00000000"/>
   </w:font>
   <w:font w:name="Angsana New">
     <w:panose1 w:val="02020603050405020304"/>
     <w:charset w:val="DE"/>
     <w:family w:val="roman"/>
     <w:pitch w:val="variable"/>
-    <w:sig w:usb0="81000003" w:usb1="00000000" w:usb2="00000000" w:usb3="00000000" w:csb0="00010001" w:csb1="00000000"/>
+    <w:sig w:usb0="01000001" w:usb1="00000000" w:usb2="00000000" w:usb3="00000000" w:csb0="00010000" w:csb1="00000000"/>
   </w:font>
 </w:fonts>
 </file>

</xml_diff>